<commit_message>
Some work on results C
</commit_message>
<xml_diff>
--- a/Report/Project_Report.docx
+++ b/Report/Project_Report.docx
@@ -417,12 +417,6 @@
           <w:lang w:val="en-US"/>
         </w:rPr>
       </w:pPr>
-      <w:r>
-        <w:rPr>
-          <w:lang w:val="en-US"/>
-        </w:rPr>
-        <w:t xml:space="preserve"> </w:t>
-      </w:r>
     </w:p>
     <w:sectPr>
       <w:pgSz w:w="11906" w:h="16838"/>

</xml_diff>